<commit_message>
Task 03 - Report completed, code adjusted
</commit_message>
<xml_diff>
--- a/Week B.3/Task 3 Report.docx
+++ b/Week B.3/Task 3 Report.docx
@@ -98,6 +98,9 @@
     </w:p>
     <w:p>
       <w:r>
+        <w:rPr>
+          <w:noProof/>
+        </w:rPr>
         <w:drawing>
           <wp:inline distT="0" distB="0" distL="0" distR="0" wp14:anchorId="2AA2E11C" wp14:editId="38DDEAFB">
             <wp:extent cx="4521239" cy="5162550"/>
@@ -151,6 +154,14 @@
       </w:r>
     </w:p>
     <w:p>
+      <w:r>
+        <w:t xml:space="preserve">Creating the candlestick chart was extremely straightforward. The task specifies we need to be able to pass n as the number of trading days </w:t>
+      </w:r>
+      <w:r>
+        <w:t>represented by each stick, so for the parameters we pass both a data frame, and an n integer with a default value of 1 if the user chooses not to pass a value.</w:t>
+      </w:r>
+    </w:p>
+    <w:p>
       <w:pPr>
         <w:rPr>
           <w:noProof/>
@@ -161,6 +172,278 @@
           <w:noProof/>
         </w:rPr>
         <w:t xml:space="preserve"> </w:t>
+      </w:r>
+      <w:r>
+        <w:rPr>
+          <w:noProof/>
+        </w:rPr>
+        <w:drawing>
+          <wp:inline distT="0" distB="0" distL="0" distR="0" wp14:anchorId="185FBF31" wp14:editId="2C366C2E">
+            <wp:extent cx="3233761" cy="1190634"/>
+            <wp:effectExtent l="0" t="0" r="5080" b="0"/>
+            <wp:docPr id="1841343725" name="Picture 1"/>
+            <wp:cNvGraphicFramePr>
+              <a:graphicFrameLocks xmlns:a="http://schemas.openxmlformats.org/drawingml/2006/main" noChangeAspect="1"/>
+            </wp:cNvGraphicFramePr>
+            <a:graphic xmlns:a="http://schemas.openxmlformats.org/drawingml/2006/main">
+              <a:graphicData uri="http://schemas.openxmlformats.org/drawingml/2006/picture">
+                <pic:pic xmlns:pic="http://schemas.openxmlformats.org/drawingml/2006/picture">
+                  <pic:nvPicPr>
+                    <pic:cNvPr id="1841343725" name=""/>
+                    <pic:cNvPicPr/>
+                  </pic:nvPicPr>
+                  <pic:blipFill>
+                    <a:blip r:embed="rId5"/>
+                    <a:stretch>
+                      <a:fillRect/>
+                    </a:stretch>
+                  </pic:blipFill>
+                  <pic:spPr>
+                    <a:xfrm>
+                      <a:off x="0" y="0"/>
+                      <a:ext cx="3233761" cy="1190634"/>
+                    </a:xfrm>
+                    <a:prstGeom prst="rect">
+                      <a:avLst/>
+                    </a:prstGeom>
+                  </pic:spPr>
+                </pic:pic>
+              </a:graphicData>
+            </a:graphic>
+          </wp:inline>
+        </w:drawing>
+      </w:r>
+    </w:p>
+    <w:p>
+      <w:pPr>
+        <w:rPr>
+          <w:noProof/>
+        </w:rPr>
+      </w:pPr>
+      <w:r>
+        <w:rPr>
+          <w:noProof/>
+        </w:rPr>
+        <w:t>The resample method is then run on the dataframe to adjust it to fit the n trading days parameter</w:t>
+      </w:r>
+      <w:r>
+        <w:rPr>
+          <w:noProof/>
+        </w:rPr>
+        <w:t>. “f’</w:t>
+      </w:r>
+      <w:r>
+        <w:rPr>
+          <w:noProof/>
+        </w:rPr>
+        <w:t>{n}D’” specifies to interpres n as days, as agg helps us ensure the various columns are aggegated correctly</w:t>
+      </w:r>
+      <w:r>
+        <w:rPr>
+          <w:noProof/>
+        </w:rPr>
+        <w:t xml:space="preserve"> according to their candlechart usage.</w:t>
+      </w:r>
+      <w:r>
+        <w:rPr>
+          <w:noProof/>
+        </w:rPr>
+        <w:t>v</w:t>
+      </w:r>
+      <w:r>
+        <w:rPr>
+          <w:noProof/>
+        </w:rPr>
+        <w:t>Then, the mpf plot method can be used, passing the ‘candle’ type to show a candlestick chart using the data frame.</w:t>
+      </w:r>
+    </w:p>
+    <w:p>
+      <w:pPr>
+        <w:rPr>
+          <w:noProof/>
+        </w:rPr>
+      </w:pPr>
+      <w:r>
+        <w:rPr>
+          <w:noProof/>
+        </w:rPr>
+        <w:drawing>
+          <wp:anchor distT="0" distB="0" distL="114300" distR="114300" simplePos="0" relativeHeight="251658240" behindDoc="0" locked="0" layoutInCell="1" allowOverlap="1" wp14:anchorId="33248250" wp14:editId="61FFF9C3">
+            <wp:simplePos x="0" y="0"/>
+            <wp:positionH relativeFrom="column">
+              <wp:posOffset>3138170</wp:posOffset>
+            </wp:positionH>
+            <wp:positionV relativeFrom="paragraph">
+              <wp:posOffset>290195</wp:posOffset>
+            </wp:positionV>
+            <wp:extent cx="3216275" cy="2347595"/>
+            <wp:effectExtent l="0" t="0" r="3175" b="0"/>
+            <wp:wrapTopAndBottom/>
+            <wp:docPr id="2048189992" name="Picture 1" descr="A graph with black and white rectangles&#10;&#10;Description automatically generated"/>
+            <wp:cNvGraphicFramePr>
+              <a:graphicFrameLocks xmlns:a="http://schemas.openxmlformats.org/drawingml/2006/main" noChangeAspect="1"/>
+            </wp:cNvGraphicFramePr>
+            <a:graphic xmlns:a="http://schemas.openxmlformats.org/drawingml/2006/main">
+              <a:graphicData uri="http://schemas.openxmlformats.org/drawingml/2006/picture">
+                <pic:pic xmlns:pic="http://schemas.openxmlformats.org/drawingml/2006/picture">
+                  <pic:nvPicPr>
+                    <pic:cNvPr id="2048189992" name="Picture 1" descr="A graph with black and white rectangles&#10;&#10;Description automatically generated"/>
+                    <pic:cNvPicPr/>
+                  </pic:nvPicPr>
+                  <pic:blipFill>
+                    <a:blip r:embed="rId6" cstate="print">
+                      <a:extLst>
+                        <a:ext uri="{28A0092B-C50C-407E-A947-70E740481C1C}">
+                          <a14:useLocalDpi xmlns:a14="http://schemas.microsoft.com/office/drawing/2010/main" val="0"/>
+                        </a:ext>
+                      </a:extLst>
+                    </a:blip>
+                    <a:stretch>
+                      <a:fillRect/>
+                    </a:stretch>
+                  </pic:blipFill>
+                  <pic:spPr>
+                    <a:xfrm>
+                      <a:off x="0" y="0"/>
+                      <a:ext cx="3216275" cy="2347595"/>
+                    </a:xfrm>
+                    <a:prstGeom prst="rect">
+                      <a:avLst/>
+                    </a:prstGeom>
+                  </pic:spPr>
+                </pic:pic>
+              </a:graphicData>
+            </a:graphic>
+            <wp14:sizeRelH relativeFrom="margin">
+              <wp14:pctWidth>0</wp14:pctWidth>
+            </wp14:sizeRelH>
+            <wp14:sizeRelV relativeFrom="margin">
+              <wp14:pctHeight>0</wp14:pctHeight>
+            </wp14:sizeRelV>
+          </wp:anchor>
+        </w:drawing>
+      </w:r>
+      <w:r>
+        <w:rPr>
+          <w:noProof/>
+        </w:rPr>
+        <w:t>n = 1 :</w:t>
+      </w:r>
+      <w:r>
+        <w:rPr>
+          <w:noProof/>
+        </w:rPr>
+        <w:tab/>
+      </w:r>
+      <w:r>
+        <w:rPr>
+          <w:noProof/>
+        </w:rPr>
+        <w:tab/>
+      </w:r>
+      <w:r>
+        <w:rPr>
+          <w:noProof/>
+        </w:rPr>
+        <w:tab/>
+      </w:r>
+      <w:r>
+        <w:rPr>
+          <w:noProof/>
+        </w:rPr>
+        <w:tab/>
+      </w:r>
+      <w:r>
+        <w:rPr>
+          <w:noProof/>
+        </w:rPr>
+        <w:tab/>
+      </w:r>
+      <w:r>
+        <w:rPr>
+          <w:noProof/>
+        </w:rPr>
+        <w:tab/>
+      </w:r>
+      <w:r>
+        <w:rPr>
+          <w:noProof/>
+        </w:rPr>
+        <w:tab/>
+        <w:t>n = 5 :</w:t>
+      </w:r>
+      <w:r>
+        <w:rPr>
+          <w:noProof/>
+        </w:rPr>
+        <w:tab/>
+      </w:r>
+      <w:r>
+        <w:rPr>
+          <w:noProof/>
+        </w:rPr>
+        <w:tab/>
+      </w:r>
+    </w:p>
+    <w:p>
+      <w:pPr>
+        <w:rPr>
+          <w:noProof/>
+        </w:rPr>
+      </w:pPr>
+      <w:r>
+        <w:rPr>
+          <w:noProof/>
+        </w:rPr>
+        <w:drawing>
+          <wp:anchor distT="0" distB="0" distL="114300" distR="114300" simplePos="0" relativeHeight="251659264" behindDoc="0" locked="0" layoutInCell="1" allowOverlap="1" wp14:anchorId="2A44C22C" wp14:editId="5B31BBAD">
+            <wp:simplePos x="0" y="0"/>
+            <wp:positionH relativeFrom="column">
+              <wp:posOffset>0</wp:posOffset>
+            </wp:positionH>
+            <wp:positionV relativeFrom="paragraph">
+              <wp:posOffset>1588</wp:posOffset>
+            </wp:positionV>
+            <wp:extent cx="3107444" cy="2371725"/>
+            <wp:effectExtent l="0" t="0" r="0" b="0"/>
+            <wp:wrapTopAndBottom/>
+            <wp:docPr id="1030830103" name="Picture 1"/>
+            <wp:cNvGraphicFramePr>
+              <a:graphicFrameLocks xmlns:a="http://schemas.openxmlformats.org/drawingml/2006/main" noChangeAspect="1"/>
+            </wp:cNvGraphicFramePr>
+            <a:graphic xmlns:a="http://schemas.openxmlformats.org/drawingml/2006/main">
+              <a:graphicData uri="http://schemas.openxmlformats.org/drawingml/2006/picture">
+                <pic:pic xmlns:pic="http://schemas.openxmlformats.org/drawingml/2006/picture">
+                  <pic:nvPicPr>
+                    <pic:cNvPr id="1030830103" name="Picture 1"/>
+                    <pic:cNvPicPr/>
+                  </pic:nvPicPr>
+                  <pic:blipFill>
+                    <a:blip r:embed="rId7" cstate="print">
+                      <a:extLst>
+                        <a:ext uri="{28A0092B-C50C-407E-A947-70E740481C1C}">
+                          <a14:useLocalDpi xmlns:a14="http://schemas.microsoft.com/office/drawing/2010/main" val="0"/>
+                        </a:ext>
+                      </a:extLst>
+                    </a:blip>
+                    <a:stretch>
+                      <a:fillRect/>
+                    </a:stretch>
+                  </pic:blipFill>
+                  <pic:spPr>
+                    <a:xfrm>
+                      <a:off x="0" y="0"/>
+                      <a:ext cx="3107444" cy="2371725"/>
+                    </a:xfrm>
+                    <a:prstGeom prst="rect">
+                      <a:avLst/>
+                    </a:prstGeom>
+                  </pic:spPr>
+                </pic:pic>
+              </a:graphicData>
+            </a:graphic>
+          </wp:anchor>
+        </w:drawing>
       </w:r>
     </w:p>
     <w:p>
@@ -171,6 +454,249 @@
         <w:t>Boxplot Chart Function</w:t>
       </w:r>
     </w:p>
+    <w:p>
+      <w:r>
+        <w:t xml:space="preserve">Creating the boxplot was also relatively straight forward. The specifications asked for being able to pass </w:t>
+      </w:r>
+      <w:r>
+        <w:t xml:space="preserve">n </w:t>
+      </w:r>
+      <w:r>
+        <w:t xml:space="preserve">as the size of </w:t>
+      </w:r>
+      <w:r>
+        <w:t>a rolling window average, so our parameters include a dataframe, n for the window size, and the list of columns to be displayed.</w:t>
+      </w:r>
+    </w:p>
+    <w:p>
+      <w:r>
+        <w:drawing>
+          <wp:inline distT="0" distB="0" distL="0" distR="0" wp14:anchorId="11ABC838" wp14:editId="062CD4BA">
+            <wp:extent cx="3857653" cy="1385898"/>
+            <wp:effectExtent l="0" t="0" r="0" b="5080"/>
+            <wp:docPr id="1324509927" name="Picture 1"/>
+            <wp:cNvGraphicFramePr>
+              <a:graphicFrameLocks xmlns:a="http://schemas.openxmlformats.org/drawingml/2006/main" noChangeAspect="1"/>
+            </wp:cNvGraphicFramePr>
+            <a:graphic xmlns:a="http://schemas.openxmlformats.org/drawingml/2006/main">
+              <a:graphicData uri="http://schemas.openxmlformats.org/drawingml/2006/picture">
+                <pic:pic xmlns:pic="http://schemas.openxmlformats.org/drawingml/2006/picture">
+                  <pic:nvPicPr>
+                    <pic:cNvPr id="1324509927" name=""/>
+                    <pic:cNvPicPr/>
+                  </pic:nvPicPr>
+                  <pic:blipFill>
+                    <a:blip r:embed="rId8"/>
+                    <a:stretch>
+                      <a:fillRect/>
+                    </a:stretch>
+                  </pic:blipFill>
+                  <pic:spPr>
+                    <a:xfrm>
+                      <a:off x="0" y="0"/>
+                      <a:ext cx="3857653" cy="1385898"/>
+                    </a:xfrm>
+                    <a:prstGeom prst="rect">
+                      <a:avLst/>
+                    </a:prstGeom>
+                  </pic:spPr>
+                </pic:pic>
+              </a:graphicData>
+            </a:graphic>
+          </wp:inline>
+        </w:drawing>
+      </w:r>
+    </w:p>
+    <w:p>
+      <w:r>
+        <w:lastRenderedPageBreak/>
+        <w:t xml:space="preserve">Firstly, the rolling data is calculated for the passed data-frame. </w:t>
+      </w:r>
+      <w:r>
+        <w:t>Each column of the data is loop through, and the built in rolling() method is used, passing n, to get the data we need.</w:t>
+      </w:r>
+      <w:r>
+        <w:t xml:space="preserve"> The </w:t>
+      </w:r>
+      <w:r>
+        <w:t xml:space="preserve">pyplot </w:t>
+      </w:r>
+      <w:r>
+        <w:t xml:space="preserve">subplots() method is used to give us </w:t>
+      </w:r>
+      <w:r>
+        <w:t>an ax object, which then allows us to generate a boxplot</w:t>
+      </w:r>
+      <w:r>
+        <w:t xml:space="preserve">, passing a modified rolling_data list with the nans dropped. The title of the plot is then set, before </w:t>
+      </w:r>
+      <w:r>
+        <w:t>slowing the plot using pyplot again.</w:t>
+      </w:r>
+    </w:p>
+    <w:p>
+      <w:r>
+        <w:t xml:space="preserve">n = 20 : </w:t>
+      </w:r>
+      <w:r>
+        <w:tab/>
+      </w:r>
+      <w:r>
+        <w:tab/>
+      </w:r>
+      <w:r>
+        <w:tab/>
+      </w:r>
+      <w:r>
+        <w:tab/>
+      </w:r>
+      <w:r>
+        <w:tab/>
+      </w:r>
+      <w:r>
+        <w:tab/>
+      </w:r>
+      <w:r>
+        <w:tab/>
+        <w:t>n = 40 :</w:t>
+      </w:r>
+    </w:p>
+    <w:p>
+      <w:pPr>
+        <w:rPr>
+          <w:noProof/>
+        </w:rPr>
+      </w:pPr>
+      <w:r>
+        <w:drawing>
+          <wp:anchor distT="0" distB="0" distL="114300" distR="114300" simplePos="0" relativeHeight="251661312" behindDoc="0" locked="0" layoutInCell="1" allowOverlap="1" wp14:anchorId="02FC04E5" wp14:editId="29B6C389">
+            <wp:simplePos x="0" y="0"/>
+            <wp:positionH relativeFrom="column">
+              <wp:posOffset>2976245</wp:posOffset>
+            </wp:positionH>
+            <wp:positionV relativeFrom="paragraph">
+              <wp:posOffset>0</wp:posOffset>
+            </wp:positionV>
+            <wp:extent cx="3138170" cy="2352040"/>
+            <wp:effectExtent l="0" t="0" r="5080" b="0"/>
+            <wp:wrapTopAndBottom/>
+            <wp:docPr id="174668672" name="Picture 1" descr="A graph of a window&#10;&#10;Description automatically generated with medium confidence"/>
+            <wp:cNvGraphicFramePr>
+              <a:graphicFrameLocks xmlns:a="http://schemas.openxmlformats.org/drawingml/2006/main" noChangeAspect="1"/>
+            </wp:cNvGraphicFramePr>
+            <a:graphic xmlns:a="http://schemas.openxmlformats.org/drawingml/2006/main">
+              <a:graphicData uri="http://schemas.openxmlformats.org/drawingml/2006/picture">
+                <pic:pic xmlns:pic="http://schemas.openxmlformats.org/drawingml/2006/picture">
+                  <pic:nvPicPr>
+                    <pic:cNvPr id="174668672" name="Picture 1" descr="A graph of a window&#10;&#10;Description automatically generated with medium confidence"/>
+                    <pic:cNvPicPr/>
+                  </pic:nvPicPr>
+                  <pic:blipFill>
+                    <a:blip r:embed="rId9" cstate="print">
+                      <a:extLst>
+                        <a:ext uri="{28A0092B-C50C-407E-A947-70E740481C1C}">
+                          <a14:useLocalDpi xmlns:a14="http://schemas.microsoft.com/office/drawing/2010/main" val="0"/>
+                        </a:ext>
+                      </a:extLst>
+                    </a:blip>
+                    <a:stretch>
+                      <a:fillRect/>
+                    </a:stretch>
+                  </pic:blipFill>
+                  <pic:spPr>
+                    <a:xfrm>
+                      <a:off x="0" y="0"/>
+                      <a:ext cx="3138170" cy="2352040"/>
+                    </a:xfrm>
+                    <a:prstGeom prst="rect">
+                      <a:avLst/>
+                    </a:prstGeom>
+                  </pic:spPr>
+                </pic:pic>
+              </a:graphicData>
+            </a:graphic>
+            <wp14:sizeRelH relativeFrom="margin">
+              <wp14:pctWidth>0</wp14:pctWidth>
+            </wp14:sizeRelH>
+            <wp14:sizeRelV relativeFrom="margin">
+              <wp14:pctHeight>0</wp14:pctHeight>
+            </wp14:sizeRelV>
+          </wp:anchor>
+        </w:drawing>
+      </w:r>
+      <w:r>
+        <w:drawing>
+          <wp:anchor distT="0" distB="0" distL="114300" distR="114300" simplePos="0" relativeHeight="251660288" behindDoc="0" locked="0" layoutInCell="1" allowOverlap="1" wp14:anchorId="0CD82F2C" wp14:editId="111DB991">
+            <wp:simplePos x="0" y="0"/>
+            <wp:positionH relativeFrom="column">
+              <wp:posOffset>0</wp:posOffset>
+            </wp:positionH>
+            <wp:positionV relativeFrom="paragraph">
+              <wp:posOffset>0</wp:posOffset>
+            </wp:positionV>
+            <wp:extent cx="2976563" cy="2353184"/>
+            <wp:effectExtent l="0" t="0" r="0" b="9525"/>
+            <wp:wrapTopAndBottom/>
+            <wp:docPr id="2036787716" name="Picture 1" descr="A graph of a window&#10;&#10;Description automatically generated with medium confidence"/>
+            <wp:cNvGraphicFramePr>
+              <a:graphicFrameLocks xmlns:a="http://schemas.openxmlformats.org/drawingml/2006/main" noChangeAspect="1"/>
+            </wp:cNvGraphicFramePr>
+            <a:graphic xmlns:a="http://schemas.openxmlformats.org/drawingml/2006/main">
+              <a:graphicData uri="http://schemas.openxmlformats.org/drawingml/2006/picture">
+                <pic:pic xmlns:pic="http://schemas.openxmlformats.org/drawingml/2006/picture">
+                  <pic:nvPicPr>
+                    <pic:cNvPr id="2036787716" name="Picture 1" descr="A graph of a window&#10;&#10;Description automatically generated with medium confidence"/>
+                    <pic:cNvPicPr/>
+                  </pic:nvPicPr>
+                  <pic:blipFill>
+                    <a:blip r:embed="rId10" cstate="print">
+                      <a:extLst>
+                        <a:ext uri="{28A0092B-C50C-407E-A947-70E740481C1C}">
+                          <a14:useLocalDpi xmlns:a14="http://schemas.microsoft.com/office/drawing/2010/main" val="0"/>
+                        </a:ext>
+                      </a:extLst>
+                    </a:blip>
+                    <a:stretch>
+                      <a:fillRect/>
+                    </a:stretch>
+                  </pic:blipFill>
+                  <pic:spPr>
+                    <a:xfrm>
+                      <a:off x="0" y="0"/>
+                      <a:ext cx="2976563" cy="2353184"/>
+                    </a:xfrm>
+                    <a:prstGeom prst="rect">
+                      <a:avLst/>
+                    </a:prstGeom>
+                  </pic:spPr>
+                </pic:pic>
+              </a:graphicData>
+            </a:graphic>
+          </wp:anchor>
+        </w:drawing>
+      </w:r>
+      <w:r>
+        <w:rPr>
+          <w:noProof/>
+        </w:rPr>
+        <w:t xml:space="preserve"> </w:t>
+      </w:r>
+    </w:p>
+    <w:p>
+      <w:r>
+        <w:rPr>
+          <w:noProof/>
+        </w:rPr>
+        <w:t xml:space="preserve">I found that since the volume </w:t>
+      </w:r>
+      <w:r>
+        <w:rPr>
+          <w:noProof/>
+        </w:rPr>
+        <w:t>column values are significantly larger than the other columns, they can’t be displayed without the other columns appearing invisible due to how much smaller they are. This is why I had to include being able to pass which columns to display, so that the other columns could be visible by not passing volume.</w:t>
+      </w:r>
+    </w:p>
+    <w:p/>
     <w:sectPr>
       <w:pgSz w:w="11906" w:h="16838"/>
       <w:pgMar w:top="1440" w:right="1440" w:bottom="1440" w:left="1440" w:header="708" w:footer="708" w:gutter="0"/>

</xml_diff>